<commit_message>
20.04.2017 tarihli Veritabanı örnekleri
</commit_message>
<xml_diff>
--- a/Veritabani/vt.docx
+++ b/Veritabani/vt.docx
@@ -4,7 +4,22 @@
   <w:body>
     <w:p>
       <w:r>
-        <w:t>Aşağıdaki özelliklere sahip çalışanlar tablosu oluşturun ve 5 adet kayıt ekleyin(MS Access kullanarak)</w:t>
+        <w:t xml:space="preserve">Aşağıdaki özelliklere sahip </w:t>
+      </w:r>
+      <w:r>
+        <w:rPr>
+          <w:b/>
+        </w:rPr>
+        <w:t>Ç</w:t>
+      </w:r>
+      <w:r>
+        <w:rPr>
+          <w:b/>
+        </w:rPr>
+        <w:t>alışanlar</w:t>
+      </w:r>
+      <w:r>
+        <w:t xml:space="preserve"> tablosu oluşturun ve 5 adet kayıt ekleyin(MS Access kullanarak)</w:t>
       </w:r>
     </w:p>
     <w:p>
@@ -121,8 +136,19 @@
       </w:r>
     </w:p>
     <w:p>
-      <w:r>
-        <w:t>SELECT * FROM Çalışanlar WHERE DoğumYeri = "İstanbul"</w:t>
+      <w:pPr>
+        <w:ind w:left="360"/>
+      </w:pPr>
+      <w:r>
+        <w:t xml:space="preserve">SELECT * FROM Çalışanlar WHERE </w:t>
+      </w:r>
+      <w:proofErr w:type="spellStart"/>
+      <w:r>
+        <w:t>DoğumYeri</w:t>
+      </w:r>
+      <w:proofErr w:type="spellEnd"/>
+      <w:r>
+        <w:t>="İstanbul"</w:t>
       </w:r>
     </w:p>
     <w:p>
@@ -156,8 +182,11 @@
       </w:r>
     </w:p>
     <w:p>
-      <w:r>
-        <w:t>SELECT * FROM Çalışanlar WHERE Birimi = "Muhasebe"</w:t>
+      <w:pPr>
+        <w:ind w:left="360"/>
+      </w:pPr>
+      <w:r>
+        <w:t>SELECT * FROM Çalışanlar WHERE Birimi="Muhasebe"</w:t>
       </w:r>
     </w:p>
     <w:p>
@@ -173,6 +202,9 @@
       </w:r>
     </w:p>
     <w:p>
+      <w:pPr>
+        <w:ind w:left="360"/>
+      </w:pPr>
       <w:r>
         <w:t xml:space="preserve">SELECT </w:t>
       </w:r>
@@ -187,7 +219,7 @@
       </w:r>
       <w:proofErr w:type="spellEnd"/>
       <w:r>
-        <w:t xml:space="preserve"> FROM Çalışanlar WHERE Maaş&gt;2500</w:t>
+        <w:t xml:space="preserve"> FROM Çalışanlar WHERE Maaşı&gt;2500</w:t>
       </w:r>
     </w:p>
     <w:p>
@@ -211,6 +243,9 @@
       </w:r>
     </w:p>
     <w:p>
+      <w:pPr>
+        <w:ind w:left="360"/>
+      </w:pPr>
       <w:r>
         <w:t xml:space="preserve">SELECT </w:t>
       </w:r>
@@ -225,7 +260,7 @@
       </w:r>
       <w:proofErr w:type="spellEnd"/>
       <w:r>
-        <w:t xml:space="preserve"> FROM Çalışanlar ORDER BY Maaş DESC</w:t>
+        <w:t xml:space="preserve"> FROM Çalışanlar ORDER BY Maaşı DESC</w:t>
       </w:r>
     </w:p>
     <w:p>
@@ -247,6 +282,9 @@
       </w:r>
     </w:p>
     <w:p>
+      <w:pPr>
+        <w:ind w:left="360"/>
+      </w:pPr>
       <w:r>
         <w:t xml:space="preserve">SELECT </w:t>
       </w:r>
@@ -257,11 +295,19 @@
       </w:r>
       <w:proofErr w:type="gramEnd"/>
       <w:r>
-        <w:t>,Maaş</w:t>
+        <w:t>,Maaşı</w:t>
       </w:r>
       <w:proofErr w:type="spellEnd"/>
       <w:r>
-        <w:t xml:space="preserve"> FROM Çalışanlar WHERE DoğumYeri&lt;&gt;"Denizli" ORDER BY Maaş</w:t>
+        <w:t xml:space="preserve"> FROM Çalışanlar WHERE </w:t>
+      </w:r>
+      <w:proofErr w:type="spellStart"/>
+      <w:r>
+        <w:t>DoğumYeri</w:t>
+      </w:r>
+      <w:proofErr w:type="spellEnd"/>
+      <w:r>
+        <w:t>&lt;&gt;"Denizli"  ORDER BY Maaşı</w:t>
       </w:r>
     </w:p>
     <w:p>
@@ -277,8 +323,11 @@
       </w:r>
     </w:p>
     <w:p>
-      <w:r>
-        <w:t>SELECT Maaş FROM Çalışanlar WHERE Birimi IS NULL</w:t>
+      <w:pPr>
+        <w:ind w:left="360"/>
+      </w:pPr>
+      <w:r>
+        <w:t>SELECT Maaşı FROM Çalışanlar WHERE Birimi IS NULL</w:t>
       </w:r>
       <w:bookmarkStart w:id="0" w:name="_GoBack"/>
       <w:bookmarkEnd w:id="0"/>
@@ -286,8 +335,14 @@
     <w:p>
       <w:pPr>
         <w:ind w:left="360"/>
-      </w:pPr>
-      <w:r>
+        <w:rPr>
+          <w:b/>
+        </w:rPr>
+      </w:pPr>
+      <w:r>
+        <w:rPr>
+          <w:b/>
+        </w:rPr>
         <w:t>SQL SELECT İfadesi</w:t>
       </w:r>
     </w:p>

</xml_diff>

<commit_message>
Okul veritabanına sorgular eklendi
</commit_message>
<xml_diff>
--- a/Veritabani/vt.docx
+++ b/Veritabani/vt.docx
@@ -329,97 +329,597 @@
       <w:r>
         <w:t>SELECT Maaşı FROM Çalışanlar WHERE Birimi IS NULL</w:t>
       </w:r>
+    </w:p>
+    <w:p>
+      <w:pPr>
+        <w:ind w:left="360"/>
+        <w:rPr>
+          <w:b/>
+        </w:rPr>
+      </w:pPr>
+      <w:r>
+        <w:rPr>
+          <w:b/>
+        </w:rPr>
+        <w:t>SQL SELECT İfadesi</w:t>
+      </w:r>
+    </w:p>
+    <w:p>
+      <w:pPr>
+        <w:ind w:left="360"/>
+        <w:rPr>
+          <w:b/>
+        </w:rPr>
+      </w:pPr>
+      <w:r>
+        <w:rPr>
+          <w:b/>
+        </w:rPr>
+        <w:t>Kullanım şekli:</w:t>
+      </w:r>
+    </w:p>
+    <w:p>
+      <w:pPr>
+        <w:ind w:left="360"/>
+      </w:pPr>
+      <w:r>
+        <w:rPr>
+          <w:i/>
+        </w:rPr>
+        <w:t>SELECT</w:t>
+      </w:r>
+      <w:r>
+        <w:t xml:space="preserve"> alan(</w:t>
+      </w:r>
+      <w:proofErr w:type="spellStart"/>
+      <w:r>
+        <w:t>lar</w:t>
+      </w:r>
+      <w:proofErr w:type="spellEnd"/>
+      <w:r>
+        <w:t xml:space="preserve">) </w:t>
+      </w:r>
+      <w:r>
+        <w:rPr>
+          <w:i/>
+        </w:rPr>
+        <w:t>FROM</w:t>
+      </w:r>
+      <w:r>
+        <w:t xml:space="preserve"> </w:t>
+      </w:r>
+      <w:proofErr w:type="spellStart"/>
+      <w:r>
+        <w:t>tablo_adı</w:t>
+      </w:r>
+      <w:proofErr w:type="spellEnd"/>
+      <w:r>
+        <w:t xml:space="preserve"> </w:t>
+      </w:r>
+      <w:r>
+        <w:rPr>
+          <w:i/>
+        </w:rPr>
+        <w:t>WHERE</w:t>
+      </w:r>
+      <w:r>
+        <w:t xml:space="preserve"> koşul(</w:t>
+      </w:r>
+      <w:proofErr w:type="spellStart"/>
+      <w:r>
+        <w:t>lar</w:t>
+      </w:r>
+      <w:proofErr w:type="spellEnd"/>
+      <w:r>
+        <w:t>)</w:t>
+      </w:r>
+      <w:r>
+        <w:t xml:space="preserve"> ORDER BY alan(</w:t>
+      </w:r>
+      <w:proofErr w:type="spellStart"/>
+      <w:r>
+        <w:t>lar</w:t>
+      </w:r>
+      <w:proofErr w:type="spellEnd"/>
+      <w:r>
+        <w:t>) [ASC|DESC]</w:t>
+      </w:r>
+    </w:p>
+    <w:p>
+      <w:pPr>
+        <w:ind w:left="360"/>
+        <w:rPr>
+          <w:b/>
+        </w:rPr>
+      </w:pPr>
+      <w:r>
+        <w:rPr>
+          <w:b/>
+        </w:rPr>
+        <w:t>Örnekler:</w:t>
+      </w:r>
+    </w:p>
+    <w:p>
+      <w:pPr>
+        <w:ind w:left="360"/>
+      </w:pPr>
+      <w:r>
+        <w:t xml:space="preserve">SELECT </w:t>
+      </w:r>
+      <w:proofErr w:type="spellStart"/>
+      <w:r>
+        <w:t>TCKimlik</w:t>
+      </w:r>
+      <w:proofErr w:type="spellEnd"/>
+      <w:r>
+        <w:t xml:space="preserve">, Adı, </w:t>
+      </w:r>
+      <w:proofErr w:type="spellStart"/>
+      <w:proofErr w:type="gramStart"/>
+      <w:r>
+        <w:t>Soyadı,DoğumYeri</w:t>
+      </w:r>
+      <w:proofErr w:type="gramEnd"/>
+      <w:r>
+        <w:t>,Maaş</w:t>
+      </w:r>
+      <w:proofErr w:type="spellEnd"/>
+      <w:r>
+        <w:t xml:space="preserve"> FROM Çalışanlar  WHERE DoğumYeri &lt;&gt; "İstanbul" ORDER  BY </w:t>
+      </w:r>
+      <w:proofErr w:type="spellStart"/>
+      <w:r>
+        <w:t>Adı,Maaş</w:t>
+      </w:r>
+      <w:proofErr w:type="spellEnd"/>
+      <w:r>
+        <w:t xml:space="preserve"> DESC</w:t>
+      </w:r>
+    </w:p>
+    <w:p>
+      <w:pPr>
+        <w:ind w:left="360"/>
+        <w:rPr>
+          <w:b/>
+        </w:rPr>
+      </w:pPr>
+      <w:r>
+        <w:rPr>
+          <w:b/>
+        </w:rPr>
+        <w:t>SQL INSERT İfadesi</w:t>
+      </w:r>
+    </w:p>
+    <w:p>
+      <w:pPr>
+        <w:ind w:left="360"/>
+        <w:rPr>
+          <w:b/>
+        </w:rPr>
+      </w:pPr>
+      <w:r>
+        <w:rPr>
+          <w:b/>
+        </w:rPr>
+        <w:t>Kullanım şekli:</w:t>
+      </w:r>
+    </w:p>
+    <w:p>
+      <w:pPr>
+        <w:ind w:left="360"/>
+      </w:pPr>
+      <w:r>
+        <w:t xml:space="preserve">INSERT INTO </w:t>
+      </w:r>
+      <w:proofErr w:type="spellStart"/>
+      <w:r>
+        <w:t>tablo_adı</w:t>
+      </w:r>
+      <w:proofErr w:type="spellEnd"/>
+      <w:r>
+        <w:t xml:space="preserve"> (alan1,alan2</w:t>
+      </w:r>
+      <w:proofErr w:type="gramStart"/>
+      <w:r>
+        <w:t>,…</w:t>
+      </w:r>
+      <w:proofErr w:type="gramEnd"/>
+      <w:r>
+        <w:t>) VALUES(değer1,değer2</w:t>
+      </w:r>
+      <w:proofErr w:type="gramStart"/>
+      <w:r>
+        <w:t>,…</w:t>
+      </w:r>
+      <w:proofErr w:type="gramEnd"/>
+      <w:r>
+        <w:t>)</w:t>
+      </w:r>
+    </w:p>
+    <w:p>
+      <w:pPr>
+        <w:ind w:left="360"/>
+        <w:rPr>
+          <w:b/>
+        </w:rPr>
+      </w:pPr>
+      <w:r>
+        <w:rPr>
+          <w:b/>
+        </w:rPr>
+        <w:t>Örnekler:</w:t>
+      </w:r>
+    </w:p>
+    <w:p>
+      <w:pPr>
+        <w:ind w:left="360"/>
+      </w:pPr>
+      <w:r>
+        <w:lastRenderedPageBreak/>
+        <w:t>INSERT INTO Çalışanlar (</w:t>
+      </w:r>
+      <w:proofErr w:type="spellStart"/>
+      <w:r>
+        <w:t>TCKimlik</w:t>
+      </w:r>
+      <w:proofErr w:type="spellEnd"/>
+      <w:r>
+        <w:t xml:space="preserve">, Adı, </w:t>
+      </w:r>
+      <w:proofErr w:type="spellStart"/>
+      <w:proofErr w:type="gramStart"/>
+      <w:r>
+        <w:t>Soyadı,DoğumYeri</w:t>
+      </w:r>
+      <w:proofErr w:type="gramEnd"/>
+      <w:r>
+        <w:t>,Maaş</w:t>
+      </w:r>
+      <w:proofErr w:type="spellEnd"/>
+      <w:r>
+        <w:t>) VALUES(</w:t>
+      </w:r>
+      <w:r>
+        <w:t>'</w:t>
+      </w:r>
+      <w:r>
+        <w:t>12345678909</w:t>
+      </w:r>
+      <w:r>
+        <w:t>'</w:t>
+      </w:r>
+      <w:r>
+        <w:t xml:space="preserve">, </w:t>
+      </w:r>
+      <w:r>
+        <w:t>'</w:t>
+      </w:r>
+      <w:r>
+        <w:t>Ali</w:t>
+      </w:r>
+      <w:r>
+        <w:t>'</w:t>
+      </w:r>
+      <w:r>
+        <w:t xml:space="preserve">, </w:t>
+      </w:r>
+      <w:r>
+        <w:t>'</w:t>
+      </w:r>
+      <w:r>
+        <w:t>Veli</w:t>
+      </w:r>
+      <w:r>
+        <w:t>'</w:t>
+      </w:r>
+      <w:r>
+        <w:t xml:space="preserve">, </w:t>
+      </w:r>
+      <w:r>
+        <w:t>'</w:t>
+      </w:r>
+      <w:r>
+        <w:t>Denizli</w:t>
+      </w:r>
+      <w:r>
+        <w:t>'</w:t>
+      </w:r>
+      <w:r>
+        <w:t>, 1300)</w:t>
+      </w:r>
+    </w:p>
+    <w:p>
+      <w:pPr>
+        <w:ind w:left="360"/>
+      </w:pPr>
+      <w:r>
+        <w:t>INSERT INTO Çalışanlar VALUES('</w:t>
+      </w:r>
+      <w:proofErr w:type="gramStart"/>
+      <w:r>
+        <w:t>12345678910</w:t>
+      </w:r>
+      <w:proofErr w:type="gramEnd"/>
+      <w:r>
+        <w:t>',</w:t>
+      </w:r>
+      <w:r>
+        <w:t xml:space="preserve"> </w:t>
+      </w:r>
+      <w:r>
+        <w:t>'Şevket',</w:t>
+      </w:r>
+      <w:r>
+        <w:t xml:space="preserve"> </w:t>
+      </w:r>
+      <w:r>
+        <w:t>'Çakır',</w:t>
+      </w:r>
+      <w:r>
+        <w:t xml:space="preserve"> </w:t>
+      </w:r>
+      <w:r>
+        <w:t>'Tahakkuk',</w:t>
+      </w:r>
+      <w:r>
+        <w:t xml:space="preserve"> </w:t>
+      </w:r>
+      <w:r>
+        <w:t>'</w:t>
+      </w:r>
+      <w:r>
+        <w:t>01.01.2013</w:t>
+      </w:r>
+      <w:r>
+        <w:t>'</w:t>
+      </w:r>
+      <w:r>
+        <w:t>,</w:t>
+      </w:r>
+      <w:r>
+        <w:t xml:space="preserve"> </w:t>
+      </w:r>
+      <w:r>
+        <w:t>2350,</w:t>
+      </w:r>
+      <w:r>
+        <w:t xml:space="preserve"> NULL</w:t>
+      </w:r>
+      <w:r>
+        <w:t>,</w:t>
+      </w:r>
+      <w:r>
+        <w:t xml:space="preserve"> </w:t>
+      </w:r>
+      <w:r>
+        <w:t>'Antalya')</w:t>
+      </w:r>
+    </w:p>
+    <w:p>
+      <w:pPr>
+        <w:ind w:left="360"/>
+        <w:rPr>
+          <w:b/>
+        </w:rPr>
+      </w:pPr>
+      <w:r>
+        <w:rPr>
+          <w:b/>
+        </w:rPr>
+        <w:t xml:space="preserve">SQL </w:t>
+      </w:r>
+      <w:r>
+        <w:rPr>
+          <w:b/>
+        </w:rPr>
+        <w:t>UPDATE</w:t>
+      </w:r>
+      <w:r>
+        <w:rPr>
+          <w:b/>
+        </w:rPr>
+        <w:t xml:space="preserve"> İfadesi</w:t>
+      </w:r>
+    </w:p>
+    <w:p>
+      <w:pPr>
+        <w:ind w:left="360"/>
+        <w:rPr>
+          <w:b/>
+        </w:rPr>
+      </w:pPr>
+      <w:r>
+        <w:rPr>
+          <w:b/>
+        </w:rPr>
+        <w:t>Kullanım şekli:</w:t>
+      </w:r>
+    </w:p>
+    <w:p>
+      <w:pPr>
+        <w:ind w:left="360"/>
+      </w:pPr>
+      <w:r>
+        <w:t>UPDATE</w:t>
+      </w:r>
+      <w:r>
+        <w:t xml:space="preserve"> </w:t>
+      </w:r>
+      <w:proofErr w:type="spellStart"/>
+      <w:r>
+        <w:t>tablo_adı</w:t>
+      </w:r>
+      <w:proofErr w:type="spellEnd"/>
+      <w:r>
+        <w:t xml:space="preserve"> </w:t>
+      </w:r>
+      <w:r>
+        <w:t xml:space="preserve">SET alan1=değer1, alan2=değer2 WHERE </w:t>
+      </w:r>
+      <w:proofErr w:type="spellStart"/>
+      <w:r>
+        <w:t>koşul_ifadesi</w:t>
+      </w:r>
+      <w:proofErr w:type="spellEnd"/>
+    </w:p>
+    <w:p>
+      <w:pPr>
+        <w:ind w:left="360"/>
+        <w:rPr>
+          <w:b/>
+        </w:rPr>
+      </w:pPr>
+      <w:r>
+        <w:rPr>
+          <w:b/>
+        </w:rPr>
+        <w:t>Örnekler:</w:t>
+      </w:r>
+    </w:p>
+    <w:p>
+      <w:pPr>
+        <w:ind w:left="360"/>
+      </w:pPr>
+      <w:r>
+        <w:t xml:space="preserve">UPDATE Çalışanlar SET Birimi='Muhasebe' WHERE </w:t>
+      </w:r>
+      <w:proofErr w:type="spellStart"/>
+      <w:r>
+        <w:t>TCKimlik</w:t>
+      </w:r>
+      <w:proofErr w:type="spellEnd"/>
+      <w:r>
+        <w:t>='</w:t>
+      </w:r>
+      <w:proofErr w:type="gramStart"/>
+      <w:r>
+        <w:t>12345678910</w:t>
+      </w:r>
+      <w:proofErr w:type="gramEnd"/>
+      <w:r>
+        <w:t>'</w:t>
+      </w:r>
+    </w:p>
+    <w:p>
+      <w:pPr>
+        <w:ind w:left="360"/>
+      </w:pPr>
+      <w:r>
+        <w:t xml:space="preserve">UPDATE Öğrenciler SET </w:t>
+      </w:r>
+      <w:proofErr w:type="spellStart"/>
+      <w:r>
+        <w:t>DoğTar</w:t>
+      </w:r>
+      <w:proofErr w:type="spellEnd"/>
+      <w:r>
+        <w:t>='01.01.1990'</w:t>
+      </w:r>
+    </w:p>
+    <w:p>
+      <w:pPr>
+        <w:ind w:left="360"/>
+        <w:rPr>
+          <w:b/>
+        </w:rPr>
+      </w:pPr>
+      <w:r>
+        <w:rPr>
+          <w:b/>
+        </w:rPr>
+        <w:t xml:space="preserve">SQL </w:t>
+      </w:r>
+      <w:r>
+        <w:rPr>
+          <w:b/>
+        </w:rPr>
+        <w:t>DELETE</w:t>
+      </w:r>
+      <w:r>
+        <w:rPr>
+          <w:b/>
+        </w:rPr>
+        <w:t xml:space="preserve"> İfadesi</w:t>
+      </w:r>
+    </w:p>
+    <w:p>
+      <w:pPr>
+        <w:ind w:left="360"/>
+        <w:rPr>
+          <w:b/>
+        </w:rPr>
+      </w:pPr>
+      <w:r>
+        <w:rPr>
+          <w:b/>
+        </w:rPr>
+        <w:t>Kullanım şekli:</w:t>
+      </w:r>
+    </w:p>
+    <w:p>
+      <w:pPr>
+        <w:ind w:left="360"/>
+      </w:pPr>
+      <w:r>
+        <w:t>DELETE FROM</w:t>
+      </w:r>
+      <w:r>
+        <w:t xml:space="preserve"> </w:t>
+      </w:r>
+      <w:proofErr w:type="spellStart"/>
+      <w:r>
+        <w:t>tablo_adı</w:t>
+      </w:r>
+      <w:proofErr w:type="spellEnd"/>
+      <w:r>
+        <w:t xml:space="preserve"> WHERE </w:t>
+      </w:r>
+      <w:proofErr w:type="spellStart"/>
+      <w:r>
+        <w:t>koşul_ifadesi</w:t>
+      </w:r>
+      <w:proofErr w:type="spellEnd"/>
+    </w:p>
+    <w:p>
+      <w:pPr>
+        <w:ind w:left="360"/>
+        <w:rPr>
+          <w:b/>
+        </w:rPr>
+      </w:pPr>
+      <w:r>
+        <w:rPr>
+          <w:b/>
+        </w:rPr>
+        <w:t>Örnekler:</w:t>
+      </w:r>
+    </w:p>
+    <w:p>
+      <w:pPr>
+        <w:ind w:left="360"/>
+      </w:pPr>
+      <w:r>
+        <w:t xml:space="preserve">DELETE FROM Çalışanlar WHERE </w:t>
+      </w:r>
+      <w:proofErr w:type="spellStart"/>
+      <w:r>
+        <w:t>GirişTarihi</w:t>
+      </w:r>
+      <w:proofErr w:type="spellEnd"/>
+      <w:r>
+        <w:t>&lt;</w:t>
+      </w:r>
+      <w:r>
+        <w:t>'</w:t>
+      </w:r>
+      <w:r>
+        <w:t>01.01.2000</w:t>
+      </w:r>
+      <w:r>
+        <w:t>'</w:t>
+      </w:r>
       <w:bookmarkStart w:id="0" w:name="_GoBack"/>
       <w:bookmarkEnd w:id="0"/>
-    </w:p>
-    <w:p>
-      <w:pPr>
-        <w:ind w:left="360"/>
-        <w:rPr>
-          <w:b/>
-        </w:rPr>
-      </w:pPr>
-      <w:r>
-        <w:rPr>
-          <w:b/>
-        </w:rPr>
-        <w:t>SQL SELECT İfadesi</w:t>
-      </w:r>
-    </w:p>
-    <w:p>
-      <w:pPr>
-        <w:ind w:left="360"/>
-      </w:pPr>
-      <w:r>
-        <w:rPr>
-          <w:i/>
-        </w:rPr>
-        <w:t>SELECT</w:t>
-      </w:r>
-      <w:r>
-        <w:t xml:space="preserve"> alan(</w:t>
-      </w:r>
-      <w:proofErr w:type="spellStart"/>
-      <w:r>
-        <w:t>lar</w:t>
-      </w:r>
-      <w:proofErr w:type="spellEnd"/>
-      <w:r>
-        <w:t xml:space="preserve">) </w:t>
-      </w:r>
-      <w:r>
-        <w:rPr>
-          <w:i/>
-        </w:rPr>
-        <w:t>FROM</w:t>
-      </w:r>
-      <w:r>
-        <w:t xml:space="preserve"> </w:t>
-      </w:r>
-      <w:proofErr w:type="spellStart"/>
-      <w:r>
-        <w:t>tablo_adı</w:t>
-      </w:r>
-      <w:proofErr w:type="spellEnd"/>
-      <w:r>
-        <w:t xml:space="preserve"> </w:t>
-      </w:r>
-      <w:r>
-        <w:rPr>
-          <w:i/>
-        </w:rPr>
-        <w:t>WHERE</w:t>
-      </w:r>
-      <w:r>
-        <w:t xml:space="preserve"> koşul(</w:t>
-      </w:r>
-      <w:proofErr w:type="spellStart"/>
-      <w:r>
-        <w:t>lar</w:t>
-      </w:r>
-      <w:proofErr w:type="spellEnd"/>
-      <w:r>
-        <w:t>)</w:t>
-      </w:r>
-      <w:r>
-        <w:t xml:space="preserve"> ORDER BY alan(</w:t>
-      </w:r>
-      <w:proofErr w:type="spellStart"/>
-      <w:r>
-        <w:t>lar</w:t>
-      </w:r>
-      <w:proofErr w:type="spellEnd"/>
-      <w:r>
-        <w:t>) [ASC|DESC]</w:t>
-      </w:r>
-    </w:p>
-    <w:p>
-      <w:pPr>
-        <w:ind w:left="360"/>
-      </w:pPr>
-      <w:r>
-        <w:t>SELECT TCKimlik, Adı, Soyadı,DoğumYeri,Maaş FROM Çalışanlar  WHERE DoğumYeri &lt;&gt; "İstanbul" ORDER  BY Adı,Maaş DESC</w:t>
-      </w:r>
     </w:p>
     <w:sectPr>
       <w:pgSz w:w="11906" w:h="16838"/>

</xml_diff>

<commit_message>
OleDb bağlantısı, DataSet ve OleDbAdapter sınıfları kullanımı
</commit_message>
<xml_diff>
--- a/Veritabani/vt.docx
+++ b/Veritabani/vt.docx
@@ -910,16 +910,73 @@
         <w:t>&lt;</w:t>
       </w:r>
       <w:r>
-        <w:t>'</w:t>
-      </w:r>
-      <w:r>
-        <w:t>01.01.2000</w:t>
-      </w:r>
-      <w:r>
-        <w:t>'</w:t>
+        <w:t xml:space="preserve"> </w:t>
+      </w:r>
+      <w:r>
+        <w:t>#</w:t>
+      </w:r>
+      <w:proofErr w:type="gramStart"/>
+      <w:r>
+        <w:t>1/1/2000</w:t>
+      </w:r>
+      <w:proofErr w:type="gramEnd"/>
+      <w:r>
+        <w:t>#</w:t>
+      </w:r>
+    </w:p>
+    <w:p>
+      <w:pPr>
+        <w:ind w:left="360"/>
+      </w:pPr>
+      <w:r>
+        <w:t>Aşağıdaki işlemleri gerçekleştiren sorguları yazınız.</w:t>
+      </w:r>
+    </w:p>
+    <w:p>
+      <w:pPr>
+        <w:pStyle w:val="ListeParagraf"/>
+        <w:numPr>
+          <w:ilvl w:val="0"/>
+          <w:numId w:val="3"/>
+        </w:numPr>
+      </w:pPr>
+      <w:r>
+        <w:t xml:space="preserve">TC Kimlik numarası </w:t>
+      </w:r>
+      <w:proofErr w:type="gramStart"/>
+      <w:r>
+        <w:t>12345678905</w:t>
+      </w:r>
+      <w:proofErr w:type="gramEnd"/>
+      <w:r>
+        <w:t xml:space="preserve"> olan kişinin işe giriş tarihini 02/03/2004 ve maaşını 3568 TL olarak değiştiren SQL ifadesi</w:t>
+      </w:r>
+    </w:p>
+    <w:p>
+      <w:pPr>
+        <w:pStyle w:val="ListeParagraf"/>
+        <w:numPr>
+          <w:ilvl w:val="0"/>
+          <w:numId w:val="3"/>
+        </w:numPr>
+      </w:pPr>
+      <w:r>
+        <w:t>Öğrenciler tablosunda Cinsiyet alanı E veya K olmayan kayıtların Cinsiyet alanını E olarak değiştiren ifade</w:t>
       </w:r>
       <w:bookmarkStart w:id="0" w:name="_GoBack"/>
       <w:bookmarkEnd w:id="0"/>
+    </w:p>
+    <w:p>
+      <w:pPr>
+        <w:pStyle w:val="ListeParagraf"/>
+        <w:numPr>
+          <w:ilvl w:val="0"/>
+          <w:numId w:val="3"/>
+        </w:numPr>
+      </w:pPr>
+      <w:r>
+        <w:t>Öğrenciler tablosunda Bölümü YBS olmayan öğrencileri silen ifade</w:t>
+      </w:r>
     </w:p>
     <w:sectPr>
       <w:pgSz w:w="11906" w:h="16838"/>
@@ -934,6 +991,92 @@
 <file path=word/numbering.xml><?xml version="1.0" encoding="utf-8"?>
 <w:numbering xmlns:wpc="http://schemas.microsoft.com/office/word/2010/wordprocessingCanvas" xmlns:mc="http://schemas.openxmlformats.org/markup-compatibility/2006" xmlns:o="urn:schemas-microsoft-com:office:office" xmlns:r="http://schemas.openxmlformats.org/officeDocument/2006/relationships" xmlns:m="http://schemas.openxmlformats.org/officeDocument/2006/math" xmlns:v="urn:schemas-microsoft-com:vml" xmlns:wp14="http://schemas.microsoft.com/office/word/2010/wordprocessingDrawing" xmlns:wp="http://schemas.openxmlformats.org/drawingml/2006/wordprocessingDrawing" xmlns:w10="urn:schemas-microsoft-com:office:word" xmlns:w="http://schemas.openxmlformats.org/wordprocessingml/2006/main" xmlns:w14="http://schemas.microsoft.com/office/word/2010/wordml" xmlns:w15="http://schemas.microsoft.com/office/word/2012/wordml" xmlns:wpg="http://schemas.microsoft.com/office/word/2010/wordprocessingGroup" xmlns:wpi="http://schemas.microsoft.com/office/word/2010/wordprocessingInk" xmlns:wne="http://schemas.microsoft.com/office/word/2006/wordml" xmlns:wps="http://schemas.microsoft.com/office/word/2010/wordprocessingShape" mc:Ignorable="w14 w15 wp14">
   <w:abstractNum w:abstractNumId="0">
+    <w:nsid w:val="67306B9D"/>
+    <w:multiLevelType w:val="hybridMultilevel"/>
+    <w:tmpl w:val="722C7E08"/>
+    <w:lvl w:ilvl="0" w:tplc="041F000F">
+      <w:start w:val="1"/>
+      <w:numFmt w:val="decimal"/>
+      <w:lvlText w:val="%1."/>
+      <w:lvlJc w:val="left"/>
+      <w:pPr>
+        <w:ind w:left="1080" w:hanging="360"/>
+      </w:pPr>
+    </w:lvl>
+    <w:lvl w:ilvl="1" w:tplc="041F0019" w:tentative="1">
+      <w:start w:val="1"/>
+      <w:numFmt w:val="lowerLetter"/>
+      <w:lvlText w:val="%2."/>
+      <w:lvlJc w:val="left"/>
+      <w:pPr>
+        <w:ind w:left="1800" w:hanging="360"/>
+      </w:pPr>
+    </w:lvl>
+    <w:lvl w:ilvl="2" w:tplc="041F001B" w:tentative="1">
+      <w:start w:val="1"/>
+      <w:numFmt w:val="lowerRoman"/>
+      <w:lvlText w:val="%3."/>
+      <w:lvlJc w:val="right"/>
+      <w:pPr>
+        <w:ind w:left="2520" w:hanging="180"/>
+      </w:pPr>
+    </w:lvl>
+    <w:lvl w:ilvl="3" w:tplc="041F000F" w:tentative="1">
+      <w:start w:val="1"/>
+      <w:numFmt w:val="decimal"/>
+      <w:lvlText w:val="%4."/>
+      <w:lvlJc w:val="left"/>
+      <w:pPr>
+        <w:ind w:left="3240" w:hanging="360"/>
+      </w:pPr>
+    </w:lvl>
+    <w:lvl w:ilvl="4" w:tplc="041F0019" w:tentative="1">
+      <w:start w:val="1"/>
+      <w:numFmt w:val="lowerLetter"/>
+      <w:lvlText w:val="%5."/>
+      <w:lvlJc w:val="left"/>
+      <w:pPr>
+        <w:ind w:left="3960" w:hanging="360"/>
+      </w:pPr>
+    </w:lvl>
+    <w:lvl w:ilvl="5" w:tplc="041F001B" w:tentative="1">
+      <w:start w:val="1"/>
+      <w:numFmt w:val="lowerRoman"/>
+      <w:lvlText w:val="%6."/>
+      <w:lvlJc w:val="right"/>
+      <w:pPr>
+        <w:ind w:left="4680" w:hanging="180"/>
+      </w:pPr>
+    </w:lvl>
+    <w:lvl w:ilvl="6" w:tplc="041F000F" w:tentative="1">
+      <w:start w:val="1"/>
+      <w:numFmt w:val="decimal"/>
+      <w:lvlText w:val="%7."/>
+      <w:lvlJc w:val="left"/>
+      <w:pPr>
+        <w:ind w:left="5400" w:hanging="360"/>
+      </w:pPr>
+    </w:lvl>
+    <w:lvl w:ilvl="7" w:tplc="041F0019" w:tentative="1">
+      <w:start w:val="1"/>
+      <w:numFmt w:val="lowerLetter"/>
+      <w:lvlText w:val="%8."/>
+      <w:lvlJc w:val="left"/>
+      <w:pPr>
+        <w:ind w:left="6120" w:hanging="360"/>
+      </w:pPr>
+    </w:lvl>
+    <w:lvl w:ilvl="8" w:tplc="041F001B" w:tentative="1">
+      <w:start w:val="1"/>
+      <w:numFmt w:val="lowerRoman"/>
+      <w:lvlText w:val="%9."/>
+      <w:lvlJc w:val="right"/>
+      <w:pPr>
+        <w:ind w:left="6840" w:hanging="180"/>
+      </w:pPr>
+    </w:lvl>
+  </w:abstractNum>
+  <w:abstractNum w:abstractNumId="1">
     <w:nsid w:val="68EC0316"/>
     <w:multiLevelType w:val="hybridMultilevel"/>
     <w:tmpl w:val="040EDF30"/>
@@ -1046,7 +1189,7 @@
       </w:rPr>
     </w:lvl>
   </w:abstractNum>
-  <w:abstractNum w:abstractNumId="1">
+  <w:abstractNum w:abstractNumId="2">
     <w:nsid w:val="7FC7477E"/>
     <w:multiLevelType w:val="hybridMultilevel"/>
     <w:tmpl w:val="EB84ED6C"/>
@@ -1160,9 +1303,12 @@
     </w:lvl>
   </w:abstractNum>
   <w:num w:numId="1">
+    <w:abstractNumId w:val="2"/>
+  </w:num>
+  <w:num w:numId="2">
     <w:abstractNumId w:val="1"/>
   </w:num>
-  <w:num w:numId="2">
+  <w:num w:numId="3">
     <w:abstractNumId w:val="0"/>
   </w:num>
 </w:numbering>

</xml_diff>

<commit_message>
27.06.2017 Insert,Update,Delete sorguları ve OleDb bileşenleri ile DataGrid içinde verileri gösterme
</commit_message>
<xml_diff>
--- a/Veritabani/vt.docx
+++ b/Veritabani/vt.docx
@@ -740,10 +740,7 @@
         <w:ind w:left="360"/>
       </w:pPr>
       <w:r>
-        <w:t>UPDATE</w:t>
-      </w:r>
-      <w:r>
-        <w:t xml:space="preserve"> </w:t>
+        <w:t xml:space="preserve">UPDATE </w:t>
       </w:r>
       <w:proofErr w:type="spellStart"/>
       <w:r>
@@ -751,10 +748,7 @@
       </w:r>
       <w:proofErr w:type="spellEnd"/>
       <w:r>
-        <w:t xml:space="preserve"> </w:t>
-      </w:r>
-      <w:r>
-        <w:t xml:space="preserve">SET alan1=değer1, alan2=değer2 WHERE </w:t>
+        <w:t xml:space="preserve"> SET alan1=değer1, alan2=değer2 WHERE </w:t>
       </w:r>
       <w:proofErr w:type="spellStart"/>
       <w:r>
@@ -861,10 +855,7 @@
         <w:ind w:left="360"/>
       </w:pPr>
       <w:r>
-        <w:t>DELETE FROM</w:t>
-      </w:r>
-      <w:r>
-        <w:t xml:space="preserve"> </w:t>
+        <w:t xml:space="preserve">DELETE FROM </w:t>
       </w:r>
       <w:proofErr w:type="spellStart"/>
       <w:r>
@@ -945,7 +936,7 @@
       </w:r>
       <w:proofErr w:type="gramStart"/>
       <w:r>
-        <w:t>12345678905</w:t>
+        <w:t>12345678906</w:t>
       </w:r>
       <w:proofErr w:type="gramEnd"/>
       <w:r>

</xml_diff>